<commit_message>
update template with footer
</commit_message>
<xml_diff>
--- a/docs/assets/paper-template/conference-template-a4-2022.docx
+++ b/docs/assets/paper-template/conference-template-a4-2022.docx
@@ -1641,10 +1641,18 @@
         <w:pStyle w:val="bulletlist"/>
       </w:pPr>
       <w:r>
-        <w:t xml:space="preserve">Avoid combining SI and CGS units, such as current in amperes and </w:t>
+        <w:t xml:space="preserve">Avoid combining SI and CGS units, such as current in </w:t>
       </w:r>
       <w:proofErr w:type="spellStart"/>
       <w:r>
+        <w:t>amperes</w:t>
+      </w:r>
+      <w:proofErr w:type="spellEnd"/>
+      <w:r>
+        <w:t xml:space="preserve"> and </w:t>
+      </w:r>
+      <w:proofErr w:type="spellStart"/>
+      <w:r>
         <w:t>magnetic</w:t>
       </w:r>
       <w:proofErr w:type="spellEnd"/>
@@ -1673,7 +1681,23 @@
         <w:pStyle w:val="bulletlist"/>
       </w:pPr>
       <w:r>
-        <w:t xml:space="preserve">Do not mix complete spellings and </w:t>
+        <w:t xml:space="preserve">Do not mix </w:t>
+      </w:r>
+      <w:proofErr w:type="spellStart"/>
+      <w:r>
+        <w:t>complete</w:t>
+      </w:r>
+      <w:proofErr w:type="spellEnd"/>
+      <w:r>
+        <w:t xml:space="preserve"> </w:t>
+      </w:r>
+      <w:proofErr w:type="spellStart"/>
+      <w:r>
+        <w:t>spellings</w:t>
+      </w:r>
+      <w:proofErr w:type="spellEnd"/>
+      <w:r>
+        <w:t xml:space="preserve"> and </w:t>
       </w:r>
       <w:proofErr w:type="spellStart"/>
       <w:r>
@@ -2643,7 +2667,15 @@
         <w:t>The preferred spelling of the word “acknowledgment” in America is without an “e” after the “g</w:t>
       </w:r>
       <w:r>
-        <w:t xml:space="preserve">”. Avoid the </w:t>
+        <w:t xml:space="preserve">”. </w:t>
+      </w:r>
+      <w:proofErr w:type="spellStart"/>
+      <w:r>
+        <w:t>Avoid</w:t>
+      </w:r>
+      <w:proofErr w:type="spellEnd"/>
+      <w:r>
+        <w:t xml:space="preserve"> the </w:t>
       </w:r>
       <w:proofErr w:type="spellStart"/>
       <w:r>
@@ -3096,7 +3128,8 @@
   <w:p>
     <w:pPr>
       <w:pStyle w:val="Pieddepage"/>
-      <w:jc w:val="left"/>
+      <w:ind w:left="4680" w:hanging="4680"/>
+      <w:jc w:val="right"/>
       <w:rPr>
         <w:sz w:val="16"/>
         <w:szCs w:val="16"/>
@@ -3129,6 +3162,99 @@
         <w:szCs w:val="16"/>
       </w:rPr>
       <w:t xml:space="preserve"> IEEE</w:t>
+    </w:r>
+    <w:r>
+      <w:rPr>
+        <w:sz w:val="16"/>
+        <w:szCs w:val="16"/>
+      </w:rPr>
+      <w:t xml:space="preserve"> </w:t>
+    </w:r>
+    <w:r>
+      <w:rPr>
+        <w:sz w:val="16"/>
+        <w:szCs w:val="16"/>
+      </w:rPr>
+      <w:tab/>
+      <w:t xml:space="preserve">               </w:t>
+    </w:r>
+    <w:r>
+      <w:rPr>
+        <w:sz w:val="16"/>
+        <w:szCs w:val="16"/>
+      </w:rPr>
+      <w:tab/>
+    </w:r>
+    <w:r>
+      <w:rPr>
+        <w:sz w:val="16"/>
+        <w:szCs w:val="16"/>
+      </w:rPr>
+      <w:t>2022 IEEE 28th International Conference on Engineering, Technology and</w:t>
+    </w:r>
+  </w:p>
+  <w:p>
+    <w:pPr>
+      <w:pStyle w:val="Pieddepage"/>
+      <w:ind w:left="4680" w:hanging="4680"/>
+      <w:jc w:val="right"/>
+      <w:rPr>
+        <w:sz w:val="16"/>
+        <w:szCs w:val="16"/>
+      </w:rPr>
+    </w:pPr>
+    <w:r>
+      <w:rPr>
+        <w:sz w:val="16"/>
+        <w:szCs w:val="16"/>
+      </w:rPr>
+      <w:tab/>
+    </w:r>
+    <w:r>
+      <w:rPr>
+        <w:sz w:val="16"/>
+        <w:szCs w:val="16"/>
+      </w:rPr>
+      <w:tab/>
+    </w:r>
+    <w:r>
+      <w:rPr>
+        <w:sz w:val="16"/>
+        <w:szCs w:val="16"/>
+      </w:rPr>
+      <w:t>Innovation (ICE/ITMC) &amp; 31st International Association For</w:t>
+    </w:r>
+  </w:p>
+  <w:p>
+    <w:pPr>
+      <w:pStyle w:val="Pieddepage"/>
+      <w:ind w:left="4680" w:hanging="4680"/>
+      <w:jc w:val="right"/>
+      <w:rPr>
+        <w:sz w:val="16"/>
+        <w:szCs w:val="16"/>
+      </w:rPr>
+    </w:pPr>
+    <w:r>
+      <w:rPr>
+        <w:sz w:val="16"/>
+        <w:szCs w:val="16"/>
+      </w:rPr>
+      <w:tab/>
+    </w:r>
+    <w:r>
+      <w:rPr>
+        <w:sz w:val="16"/>
+        <w:szCs w:val="16"/>
+      </w:rPr>
+      <w:tab/>
+    </w:r>
+    <w:r>
+      <w:rPr>
+        <w:sz w:val="16"/>
+        <w:szCs w:val="16"/>
+      </w:rPr>
+      <w:t>Management of Technology (IAMOT) Joint Conference</w:t>
     </w:r>
   </w:p>
 </w:ftr>
@@ -4649,6 +4775,7 @@
     <w:lsdException w:name="Strong" w:qFormat="1"/>
     <w:lsdException w:name="Emphasis" w:qFormat="1"/>
     <w:lsdException w:name="HTML Keyboard" w:semiHidden="1" w:unhideWhenUsed="1"/>
+    <w:lsdException w:name="Normal Table" w:semiHidden="1" w:unhideWhenUsed="1"/>
     <w:lsdException w:name="annotation subject" w:semiHidden="1" w:unhideWhenUsed="1"/>
     <w:lsdException w:name="No List" w:semiHidden="1" w:unhideWhenUsed="1"/>
     <w:lsdException w:name="Outline List 1" w:semiHidden="1" w:unhideWhenUsed="1"/>
@@ -4691,8 +4818,11 @@
     <w:lsdException w:name="Table Contemporary" w:semiHidden="1" w:unhideWhenUsed="1"/>
     <w:lsdException w:name="Table Elegant" w:semiHidden="1" w:unhideWhenUsed="1"/>
     <w:lsdException w:name="Table Professional" w:semiHidden="1" w:unhideWhenUsed="1"/>
+    <w:lsdException w:name="Table Subtle 1" w:semiHidden="1" w:unhideWhenUsed="1"/>
     <w:lsdException w:name="Table Subtle 2" w:semiHidden="1" w:unhideWhenUsed="1"/>
     <w:lsdException w:name="Table Web 1" w:semiHidden="1" w:unhideWhenUsed="1"/>
+    <w:lsdException w:name="Table Web 2" w:semiHidden="1" w:unhideWhenUsed="1"/>
+    <w:lsdException w:name="Table Web 3" w:semiHidden="1" w:unhideWhenUsed="1"/>
     <w:lsdException w:name="Balloon Text" w:semiHidden="1" w:unhideWhenUsed="1"/>
     <w:lsdException w:name="Table Theme" w:semiHidden="1" w:unhideWhenUsed="1"/>
     <w:lsdException w:name="Placeholder Text" w:semiHidden="1" w:uiPriority="99"/>
@@ -5042,6 +5172,7 @@
   <w:style w:type="character" w:default="1" w:styleId="Policepardfaut">
     <w:name w:val="Default Paragraph Font"/>
     <w:uiPriority w:val="1"/>
+    <w:semiHidden/>
     <w:unhideWhenUsed/>
   </w:style>
   <w:style w:type="table" w:default="1" w:styleId="TableauNormal">

</xml_diff>